<commit_message>
bug fixed. more documentation
</commit_message>
<xml_diff>
--- a/docs/SOFTWARE-DOCS.docx
+++ b/docs/SOFTWARE-DOCS.docx
@@ -49,11 +49,13 @@
     <w:p>
       <w:pPr>
         <w:rPr>
-          <w:rFonts w:hint="cs"/>
           <w:rtl/>
         </w:rPr>
       </w:pPr>
       <w:r>
+        <w:rPr>
+          <w:noProof/>
+        </w:rPr>
         <mc:AlternateContent>
           <mc:Choice Requires="wpg">
             <w:drawing>
@@ -4053,7 +4055,6 @@
     <w:p>
       <w:pPr>
         <w:rPr>
-          <w:rFonts w:hint="cs"/>
           <w:rtl/>
         </w:rPr>
       </w:pPr>
@@ -4061,7 +4062,6 @@
     <w:p>
       <w:pPr>
         <w:rPr>
-          <w:rFonts w:hint="cs"/>
           <w:rtl/>
         </w:rPr>
       </w:pPr>
@@ -4076,7 +4076,6 @@
     <w:p>
       <w:pPr>
         <w:rPr>
-          <w:rFonts w:hint="cs"/>
           <w:rtl/>
         </w:rPr>
       </w:pPr>
@@ -4173,7 +4172,6 @@
     <w:p>
       <w:pPr>
         <w:rPr>
-          <w:rFonts w:hint="cs"/>
           <w:rtl/>
         </w:rPr>
       </w:pPr>
@@ -4240,7 +4238,6 @@
     <w:p>
       <w:pPr>
         <w:rPr>
-          <w:rFonts w:hint="cs"/>
           <w:rtl/>
         </w:rPr>
       </w:pPr>
@@ -4283,7 +4280,6 @@
     <w:p>
       <w:pPr>
         <w:rPr>
-          <w:rFonts w:hint="cs"/>
           <w:rtl/>
         </w:rPr>
       </w:pPr>
@@ -4374,7 +4370,6 @@
     <w:p>
       <w:pPr>
         <w:rPr>
-          <w:rFonts w:hint="cs"/>
           <w:rtl/>
         </w:rPr>
       </w:pPr>
@@ -4434,7 +4429,6 @@
     <w:p>
       <w:pPr>
         <w:rPr>
-          <w:rFonts w:hint="cs"/>
           <w:rtl/>
         </w:rPr>
       </w:pPr>
@@ -4468,8 +4462,6 @@
         </w:rPr>
         <w:t xml:space="preserve"> אינדקסנו את עמודת שם המשתמש משום שהבדיקה האם המשתמש קיים מתבצעת לפי עמודה זו.</w:t>
       </w:r>
-      <w:bookmarkStart w:id="0" w:name="_GoBack"/>
-      <w:bookmarkEnd w:id="0"/>
     </w:p>
     <w:p>
       <w:r>
@@ -4553,6 +4545,637 @@
       <w:pPr>
         <w:bidi w:val="0"/>
       </w:pPr>
+      <w:r>
+        <w:rPr>
+          <w:b/>
+          <w:bCs/>
+        </w:rPr>
+        <w:t xml:space="preserve">Query </w:t>
+      </w:r>
+      <w:proofErr w:type="spellStart"/>
+      <w:r>
+        <w:rPr>
+          <w:b/>
+          <w:bCs/>
+        </w:rPr>
+        <w:t>desctiptions</w:t>
+      </w:r>
+      <w:proofErr w:type="spellEnd"/>
+      <w:r>
+        <w:rPr>
+          <w:b/>
+          <w:bCs/>
+        </w:rPr>
+        <w:t>:</w:t>
+      </w:r>
+    </w:p>
+    <w:p>
+      <w:pPr>
+        <w:rPr>
+          <w:rFonts w:hint="cs"/>
+          <w:rtl/>
+        </w:rPr>
+      </w:pPr>
+      <w:proofErr w:type="spellStart"/>
+      <w:proofErr w:type="gramStart"/>
+      <w:r>
+        <w:t>updateUserQuery</w:t>
+      </w:r>
+      <w:proofErr w:type="spellEnd"/>
+      <w:proofErr w:type="gramEnd"/>
+      <w:r>
+        <w:rPr>
+          <w:rFonts w:hint="cs"/>
+          <w:rtl/>
+        </w:rPr>
+        <w:t xml:space="preserve">, </w:t>
+      </w:r>
+      <w:proofErr w:type="spellStart"/>
+      <w:r>
+        <w:t>insertUserQuery</w:t>
+      </w:r>
+      <w:proofErr w:type="spellEnd"/>
+      <w:r>
+        <w:rPr>
+          <w:rFonts w:hint="cs"/>
+          <w:rtl/>
+        </w:rPr>
+        <w:t xml:space="preserve">, </w:t>
+      </w:r>
+      <w:proofErr w:type="spellStart"/>
+      <w:r>
+        <w:t>inserAddrQuery</w:t>
+      </w:r>
+      <w:proofErr w:type="spellEnd"/>
+      <w:r>
+        <w:rPr>
+          <w:rFonts w:hint="cs"/>
+          <w:rtl/>
+        </w:rPr>
+        <w:t xml:space="preserve"> </w:t>
+      </w:r>
+      <w:r>
+        <w:rPr>
+          <w:rtl/>
+        </w:rPr>
+        <w:t>–</w:t>
+      </w:r>
+      <w:r>
+        <w:rPr>
+          <w:rFonts w:hint="cs"/>
+          <w:rtl/>
+        </w:rPr>
+        <w:t xml:space="preserve"> שלוש שאילתות עדכון ה</w:t>
+      </w:r>
+      <w:r>
+        <w:t xml:space="preserve">DB </w:t>
+      </w:r>
+      <w:r>
+        <w:rPr>
+          <w:rFonts w:hint="cs"/>
+          <w:rtl/>
+        </w:rPr>
+        <w:t xml:space="preserve"> שלנו. כאשר משתמש חדש מתחבר לתוכנה/רוצה לשנות פרטים, הוא צריך להכניס פרטים אישיים שיגיעו לטבלת </w:t>
+      </w:r>
+      <w:r>
+        <w:t xml:space="preserve"> User</w:t>
+      </w:r>
+      <w:r>
+        <w:rPr>
+          <w:rFonts w:hint="cs"/>
+          <w:rtl/>
+        </w:rPr>
+        <w:t xml:space="preserve">על ידי אחת משתי השאילתות הראשונות, וכתובת (בעזרת מנגנון השלמה אוטומאטי) שתעדכן את טבלת </w:t>
+      </w:r>
+      <w:proofErr w:type="spellStart"/>
+      <w:r>
+        <w:t>Addr</w:t>
+      </w:r>
+      <w:proofErr w:type="spellEnd"/>
+      <w:r>
+        <w:rPr>
+          <w:rFonts w:hint="cs"/>
+          <w:rtl/>
+        </w:rPr>
+        <w:t xml:space="preserve"> בעזרת השאילתה האחרונה. הכתובת נשלפת מגוגל בעזרת ה</w:t>
+      </w:r>
+      <w:r>
+        <w:t xml:space="preserve">API </w:t>
+      </w:r>
+      <w:r>
+        <w:rPr>
+          <w:rFonts w:hint="cs"/>
+          <w:rtl/>
+        </w:rPr>
+        <w:t xml:space="preserve"> שהם מספקים, וכל הפרטים הרלוונטיים נשמרים לטבלת הכתובות.</w:t>
+      </w:r>
+    </w:p>
+    <w:p>
+      <w:pPr>
+        <w:rPr>
+          <w:rFonts w:hint="cs"/>
+          <w:rtl/>
+        </w:rPr>
+      </w:pPr>
+    </w:p>
+    <w:p>
+      <w:pPr>
+        <w:rPr>
+          <w:rFonts w:hint="cs"/>
+          <w:rtl/>
+        </w:rPr>
+      </w:pPr>
+      <w:proofErr w:type="spellStart"/>
+      <w:proofErr w:type="gramStart"/>
+      <w:r>
+        <w:rPr>
+          <w:u w:val="single"/>
+        </w:rPr>
+        <w:t>bestAvgTypeQuery</w:t>
+      </w:r>
+      <w:proofErr w:type="spellEnd"/>
+      <w:proofErr w:type="gramEnd"/>
+      <w:r>
+        <w:rPr>
+          <w:rFonts w:hint="cs"/>
+          <w:rtl/>
+        </w:rPr>
+        <w:t xml:space="preserve"> </w:t>
+      </w:r>
+      <w:r>
+        <w:rPr>
+          <w:rtl/>
+        </w:rPr>
+        <w:t>–</w:t>
+      </w:r>
+      <w:r>
+        <w:rPr>
+          <w:rFonts w:hint="cs"/>
+          <w:rtl/>
+        </w:rPr>
+        <w:t xml:space="preserve"> שאילתה זו מחפשת את סוג מקום הבילוי (מסעדה, באר, חנות, מלון, מועדון) שיש לו את הרייטינג הממוצע הכי גבוה.</w:t>
+      </w:r>
+      <w:r>
+        <w:rPr>
+          <w:rFonts w:hint="cs"/>
+          <w:rtl/>
+        </w:rPr>
+        <w:t xml:space="preserve"> השאילתה ראשית מחשבת בשאילתה בפנימית את הרייטינג הממוצע הכי גבוה שיש לסוג מקום בילוי כלשהו, ואחר כך בודקת בשאילתה החיצונית לאיזה מקום בילוי יש רייטינג ממוצע זה.</w:t>
+      </w:r>
+    </w:p>
+    <w:p>
+      <w:pPr>
+        <w:rPr>
+          <w:rFonts w:hint="cs"/>
+          <w:rtl/>
+        </w:rPr>
+      </w:pPr>
+      <w:r>
+        <w:rPr>
+          <w:rFonts w:hint="cs"/>
+          <w:rtl/>
+        </w:rPr>
+        <w:t xml:space="preserve"> כשלעצמה השאילתה לא מאוד מעניינת, אך אנחנו משתמשים בתוצאה שלה כדי לבצע שליפה נוספת שתביא למשתמש מקומות באזור שלו מהסוג עם הרייטינג הכי גבוה.</w:t>
+      </w:r>
+    </w:p>
+    <w:p>
+      <w:pPr>
+        <w:rPr>
+          <w:rFonts w:hint="cs"/>
+          <w:rtl/>
+        </w:rPr>
+      </w:pPr>
+      <w:proofErr w:type="spellStart"/>
+      <w:proofErr w:type="gramStart"/>
+      <w:r>
+        <w:rPr>
+          <w:u w:val="single"/>
+        </w:rPr>
+        <w:t>placesInDistQuery</w:t>
+      </w:r>
+      <w:proofErr w:type="spellEnd"/>
+      <w:proofErr w:type="gramEnd"/>
+      <w:r>
+        <w:rPr>
+          <w:rFonts w:hint="cs"/>
+          <w:rtl/>
+        </w:rPr>
+        <w:t xml:space="preserve"> </w:t>
+      </w:r>
+      <w:r>
+        <w:rPr>
+          <w:rtl/>
+        </w:rPr>
+        <w:t>–</w:t>
+      </w:r>
+      <w:r>
+        <w:rPr>
+          <w:rFonts w:hint="cs"/>
+          <w:rtl/>
+        </w:rPr>
+        <w:t xml:space="preserve"> שאילתה זו מחפשת את כל </w:t>
+      </w:r>
+      <w:r>
+        <w:rPr>
+          <w:rFonts w:hint="cs"/>
+          <w:rtl/>
+        </w:rPr>
+        <w:t>מקומות הבילוי מסוג כלשהו</w:t>
+      </w:r>
+      <w:r>
+        <w:rPr>
+          <w:rFonts w:hint="cs"/>
+          <w:rtl/>
+        </w:rPr>
+        <w:t xml:space="preserve"> שנמצאים ברדיוס מקסימאלי </w:t>
+      </w:r>
+      <w:r>
+        <w:rPr>
+          <w:rFonts w:hint="cs"/>
+          <w:rtl/>
+        </w:rPr>
+        <w:t>מסויים</w:t>
+      </w:r>
+      <w:r>
+        <w:rPr>
+          <w:rFonts w:hint="cs"/>
+          <w:rtl/>
+        </w:rPr>
+        <w:t xml:space="preserve"> מנקודה נתונה.</w:t>
+      </w:r>
+      <w:r>
+        <w:rPr>
+          <w:rFonts w:hint="cs"/>
+          <w:rtl/>
+        </w:rPr>
+        <w:t xml:space="preserve"> הקלטים לשאילתה הם הרדיוס המקסימאלי, סוג מקום הבילוי המבוקש והנקודה בה המשתמש נמצא.</w:t>
+      </w:r>
+    </w:p>
+    <w:p>
+      <w:pPr>
+        <w:rPr>
+          <w:rFonts w:hint="cs"/>
+          <w:rtl/>
+        </w:rPr>
+      </w:pPr>
+      <w:r>
+        <w:rPr>
+          <w:rFonts w:hint="cs"/>
+          <w:rtl/>
+        </w:rPr>
+        <w:t xml:space="preserve">השאילתה נעזרת בשאילתה הפנימית </w:t>
+      </w:r>
+      <w:proofErr w:type="spellStart"/>
+      <w:r>
+        <w:t>placeAndPics</w:t>
+      </w:r>
+      <w:proofErr w:type="spellEnd"/>
+      <w:r>
+        <w:rPr>
+          <w:rFonts w:hint="cs"/>
+          <w:rtl/>
+        </w:rPr>
+        <w:t xml:space="preserve"> ששולפת עבור כל מקום תמונה יחידה (ואת כל הפרטים על אותו מקום)</w:t>
+      </w:r>
+    </w:p>
+    <w:p>
+      <w:pPr>
+        <w:rPr>
+          <w:rFonts w:hint="cs"/>
+          <w:rtl/>
+        </w:rPr>
+      </w:pPr>
+      <w:r>
+        <w:rPr>
+          <w:rFonts w:hint="cs"/>
+          <w:rtl/>
+        </w:rPr>
+        <w:lastRenderedPageBreak/>
+        <w:t xml:space="preserve">השאילתה מחזירה את כל הפרטים מטבלת </w:t>
+      </w:r>
+      <w:r>
+        <w:t>Places</w:t>
+      </w:r>
+      <w:r>
+        <w:rPr>
+          <w:rFonts w:hint="cs"/>
+          <w:rtl/>
+        </w:rPr>
+        <w:t xml:space="preserve"> על המקום שהיא מצאה, מזהה ה</w:t>
+      </w:r>
+      <w:proofErr w:type="spellStart"/>
+      <w:r>
+        <w:t>url</w:t>
+      </w:r>
+      <w:proofErr w:type="spellEnd"/>
+      <w:r>
+        <w:rPr>
+          <w:rFonts w:hint="cs"/>
+          <w:rtl/>
+        </w:rPr>
+        <w:t xml:space="preserve"> (שאינו באמת </w:t>
+      </w:r>
+      <w:proofErr w:type="spellStart"/>
+      <w:r>
+        <w:t>url</w:t>
+      </w:r>
+      <w:proofErr w:type="spellEnd"/>
+      <w:r>
+        <w:rPr>
+          <w:rFonts w:hint="cs"/>
+          <w:rtl/>
+        </w:rPr>
+        <w:t xml:space="preserve"> בפועל אלא מזהה שעוזר לשלוף תמונה מגוגל) של תמונה ממקום זה, ואת המרחק של המקום.</w:t>
+      </w:r>
+    </w:p>
+    <w:p>
+      <w:pPr>
+        <w:rPr>
+          <w:rFonts w:hint="cs"/>
+          <w:rtl/>
+        </w:rPr>
+      </w:pPr>
+      <w:r>
+        <w:rPr>
+          <w:rFonts w:hint="cs"/>
+          <w:rtl/>
+        </w:rPr>
+        <w:t xml:space="preserve">בנוסף, השאילתה משתמשת בתת שאילתה בשם </w:t>
+      </w:r>
+      <w:r>
+        <w:t>sub</w:t>
+      </w:r>
+      <w:r>
+        <w:rPr>
+          <w:rFonts w:hint="cs"/>
+          <w:rtl/>
+        </w:rPr>
+        <w:t xml:space="preserve"> שמחשבת עבור כל מקום את המרחק שלו מהמשתמש. במרחק זה משתמשים כדי לפלטר את התוצאות, והוא חוזר כפלט של השאילתה.</w:t>
+      </w:r>
+    </w:p>
+    <w:p>
+      <w:pPr>
+        <w:rPr>
+          <w:rFonts w:hint="cs"/>
+          <w:rtl/>
+        </w:rPr>
+      </w:pPr>
+      <w:r>
+        <w:rPr>
+          <w:rFonts w:hint="cs"/>
+          <w:rtl/>
+        </w:rPr>
+        <w:t xml:space="preserve">כשאנחנו משתמשים בשאילתה זו בקוד, אנחנו ממיינים את התוצאות שהיא מחזירה לפי מרחק או לפי רייטינג על ידי הוספת שורת </w:t>
+      </w:r>
+      <w:r>
+        <w:t>order by</w:t>
+      </w:r>
+      <w:r>
+        <w:rPr>
+          <w:rFonts w:hint="cs"/>
+          <w:rtl/>
+        </w:rPr>
+        <w:t xml:space="preserve"> מתאימה לקוד שלה לפני ההרצה שלה וכך אנחנו מקבלים את התוצאות הכי מתאימות לשליפה שרצינו לבצע.</w:t>
+      </w:r>
+    </w:p>
+    <w:p>
+      <w:pPr>
+        <w:rPr>
+          <w:rFonts w:hint="cs"/>
+          <w:rtl/>
+        </w:rPr>
+      </w:pPr>
+      <w:r>
+        <w:rPr>
+          <w:rFonts w:hint="cs"/>
+          <w:rtl/>
+        </w:rPr>
+        <w:t xml:space="preserve">שליפה זו מחפשת בטבלאות על פי </w:t>
+      </w:r>
+      <w:proofErr w:type="spellStart"/>
+      <w:r>
+        <w:t>googlePlaceId</w:t>
+      </w:r>
+      <w:proofErr w:type="spellEnd"/>
+      <w:r>
+        <w:rPr>
+          <w:rFonts w:hint="cs"/>
+          <w:rtl/>
+        </w:rPr>
+        <w:t xml:space="preserve">, ולפי </w:t>
+      </w:r>
+      <w:proofErr w:type="spellStart"/>
+      <w:r>
+        <w:t>Places.type</w:t>
+      </w:r>
+      <w:proofErr w:type="spellEnd"/>
+      <w:r>
+        <w:rPr>
+          <w:rFonts w:hint="cs"/>
+          <w:rtl/>
+        </w:rPr>
+        <w:t>. כדי להפוך אותה ליעילה יותר אינדקסנו שני שדות אלו בטבלאות המתאימות</w:t>
+      </w:r>
+      <w:r>
+        <w:rPr>
+          <w:rFonts w:hint="cs"/>
+          <w:rtl/>
+        </w:rPr>
+        <w:t>.</w:t>
+      </w:r>
+    </w:p>
+    <w:p>
+      <w:pPr>
+        <w:rPr>
+          <w:rFonts w:hint="cs"/>
+          <w:rtl/>
+        </w:rPr>
+      </w:pPr>
+      <w:proofErr w:type="spellStart"/>
+      <w:proofErr w:type="gramStart"/>
+      <w:r>
+        <w:rPr>
+          <w:u w:val="single"/>
+        </w:rPr>
+        <w:t>serchInReviewsQuery</w:t>
+      </w:r>
+      <w:proofErr w:type="spellEnd"/>
+      <w:proofErr w:type="gramEnd"/>
+      <w:r>
+        <w:rPr>
+          <w:rFonts w:hint="cs"/>
+          <w:rtl/>
+        </w:rPr>
+        <w:t xml:space="preserve"> </w:t>
+      </w:r>
+      <w:r>
+        <w:rPr>
+          <w:rtl/>
+        </w:rPr>
+        <w:t>–</w:t>
+      </w:r>
+      <w:r>
+        <w:rPr>
+          <w:rFonts w:hint="cs"/>
+          <w:rtl/>
+        </w:rPr>
+        <w:t xml:space="preserve"> שאילתת </w:t>
+      </w:r>
+      <w:proofErr w:type="spellStart"/>
+      <w:r>
+        <w:t>fulltext</w:t>
+      </w:r>
+      <w:proofErr w:type="spellEnd"/>
+      <w:r>
+        <w:rPr>
+          <w:rFonts w:hint="cs"/>
+          <w:rtl/>
+        </w:rPr>
+        <w:t>. מאפשרת לחפש טקסט רצוי בתוך עמודת ה</w:t>
+      </w:r>
+      <w:r>
+        <w:t>text</w:t>
+      </w:r>
+      <w:r>
+        <w:rPr>
+          <w:rFonts w:hint="cs"/>
+          <w:rtl/>
+        </w:rPr>
+        <w:t xml:space="preserve"> של טבלת </w:t>
+      </w:r>
+      <w:r>
+        <w:t>Reviews</w:t>
+      </w:r>
+      <w:r>
+        <w:rPr>
+          <w:rFonts w:hint="cs"/>
+          <w:rtl/>
+        </w:rPr>
+        <w:t>. זאת כדי שמשתמש יוכל לחפש משהו מעניין שהוא רוצה בביקורות.</w:t>
+      </w:r>
+    </w:p>
+    <w:p>
+      <w:pPr>
+        <w:rPr>
+          <w:rFonts w:hint="cs"/>
+          <w:rtl/>
+        </w:rPr>
+      </w:pPr>
+      <w:r>
+        <w:rPr>
+          <w:rFonts w:hint="cs"/>
+          <w:rtl/>
+        </w:rPr>
+        <w:t xml:space="preserve">כדי לייעל שאילתה זו, שינינו את מנוע החיפוש של טבלת </w:t>
+      </w:r>
+      <w:r>
+        <w:t>Reviews</w:t>
+      </w:r>
+      <w:r>
+        <w:rPr>
+          <w:rFonts w:hint="cs"/>
+          <w:rtl/>
+        </w:rPr>
+        <w:t xml:space="preserve"> ל</w:t>
+      </w:r>
+      <w:proofErr w:type="spellStart"/>
+      <w:r>
+        <w:t>MyISASM</w:t>
+      </w:r>
+      <w:proofErr w:type="spellEnd"/>
+      <w:r>
+        <w:rPr>
+          <w:rFonts w:hint="cs"/>
+          <w:rtl/>
+        </w:rPr>
+        <w:t xml:space="preserve">, הפכנו את עמודת </w:t>
+      </w:r>
+      <w:r>
+        <w:t>text</w:t>
+      </w:r>
+      <w:r>
+        <w:rPr>
+          <w:rFonts w:hint="cs"/>
+          <w:rtl/>
+        </w:rPr>
+        <w:t xml:space="preserve"> למאונדקסת </w:t>
+      </w:r>
+      <w:proofErr w:type="spellStart"/>
+      <w:r>
+        <w:t>fulltext</w:t>
+      </w:r>
+      <w:proofErr w:type="spellEnd"/>
+      <w:r>
+        <w:rPr>
+          <w:rFonts w:hint="cs"/>
+          <w:rtl/>
+        </w:rPr>
+        <w:t xml:space="preserve">, והפכנו את עמודת </w:t>
+      </w:r>
+      <w:proofErr w:type="spellStart"/>
+      <w:r>
+        <w:t>googlePlaceId</w:t>
+      </w:r>
+      <w:proofErr w:type="spellEnd"/>
+      <w:r>
+        <w:rPr>
+          <w:rFonts w:hint="cs"/>
+          <w:rtl/>
+        </w:rPr>
+        <w:t xml:space="preserve"> למאונדקסת</w:t>
+      </w:r>
+      <w:r>
+        <w:rPr>
+          <w:rFonts w:hint="cs"/>
+          <w:rtl/>
+        </w:rPr>
+        <w:t xml:space="preserve"> (שכן משתמשים גם בעמודה זו כדי לסנן את השליפה ולהתאים את התוצאות לטבלת </w:t>
+      </w:r>
+      <w:proofErr w:type="spellStart"/>
+      <w:r>
+        <w:t>Addr</w:t>
+      </w:r>
+      <w:proofErr w:type="spellEnd"/>
+      <w:r>
+        <w:rPr>
+          <w:rFonts w:hint="cs"/>
+          <w:rtl/>
+        </w:rPr>
+        <w:t>)</w:t>
+      </w:r>
+    </w:p>
+    <w:p>
+      <w:proofErr w:type="spellStart"/>
+      <w:r>
+        <w:rPr>
+          <w:u w:val="single"/>
+        </w:rPr>
+        <w:t>getPictures</w:t>
+      </w:r>
+      <w:proofErr w:type="spellEnd"/>
+      <w:r>
+        <w:rPr>
+          <w:rFonts w:hint="cs"/>
+          <w:u w:val="single"/>
+          <w:rtl/>
+        </w:rPr>
+        <w:t xml:space="preserve"> </w:t>
+      </w:r>
+      <w:r>
+        <w:rPr>
+          <w:rtl/>
+        </w:rPr>
+        <w:t>–</w:t>
+      </w:r>
+      <w:r>
+        <w:rPr>
+          <w:rFonts w:hint="cs"/>
+          <w:rtl/>
+        </w:rPr>
+        <w:t xml:space="preserve"> שליפה שמאפשרת לקבל את כל התמונות</w:t>
+      </w:r>
+      <w:bookmarkStart w:id="0" w:name="_GoBack"/>
+      <w:bookmarkEnd w:id="0"/>
     </w:p>
     <w:sectPr>
       <w:pgSz w:w="11906" w:h="16838"/>
@@ -4732,6 +5355,7 @@
   <w:style w:type="character" w:default="1" w:styleId="DefaultParagraphFont">
     <w:name w:val="Default Paragraph Font"/>
     <w:uiPriority w:val="1"/>
+    <w:semiHidden/>
     <w:unhideWhenUsed/>
   </w:style>
   <w:style w:type="table" w:default="1" w:styleId="TableNormal">
@@ -4770,6 +5394,55 @@
       <w:rFonts w:ascii="Times New Roman" w:eastAsiaTheme="minorEastAsia" w:hAnsi="Times New Roman" w:cs="Times New Roman"/>
       <w:sz w:val="24"/>
       <w:szCs w:val="24"/>
+    </w:rPr>
+  </w:style>
+  <w:style w:type="paragraph" w:styleId="HTMLPreformatted">
+    <w:name w:val="HTML Preformatted"/>
+    <w:basedOn w:val="Normal"/>
+    <w:link w:val="HTMLPreformattedChar"/>
+    <w:uiPriority w:val="99"/>
+    <w:semiHidden/>
+    <w:unhideWhenUsed/>
+    <w:rsid w:val="003645A8"/>
+    <w:pPr>
+      <w:tabs>
+        <w:tab w:val="left" w:pos="916"/>
+        <w:tab w:val="left" w:pos="1832"/>
+        <w:tab w:val="left" w:pos="2748"/>
+        <w:tab w:val="left" w:pos="3664"/>
+        <w:tab w:val="left" w:pos="4580"/>
+        <w:tab w:val="left" w:pos="5496"/>
+        <w:tab w:val="left" w:pos="6412"/>
+        <w:tab w:val="left" w:pos="7328"/>
+        <w:tab w:val="left" w:pos="8244"/>
+        <w:tab w:val="left" w:pos="9160"/>
+        <w:tab w:val="left" w:pos="10076"/>
+        <w:tab w:val="left" w:pos="10992"/>
+        <w:tab w:val="left" w:pos="11908"/>
+        <w:tab w:val="left" w:pos="12824"/>
+        <w:tab w:val="left" w:pos="13740"/>
+        <w:tab w:val="left" w:pos="14656"/>
+      </w:tabs>
+      <w:bidi w:val="0"/>
+      <w:spacing w:after="0" w:line="240" w:lineRule="auto"/>
+    </w:pPr>
+    <w:rPr>
+      <w:rFonts w:ascii="Courier New" w:eastAsia="Times New Roman" w:hAnsi="Courier New" w:cs="Courier New"/>
+      <w:sz w:val="20"/>
+      <w:szCs w:val="20"/>
+    </w:rPr>
+  </w:style>
+  <w:style w:type="character" w:customStyle="1" w:styleId="HTMLPreformattedChar">
+    <w:name w:val="HTML Preformatted Char"/>
+    <w:basedOn w:val="DefaultParagraphFont"/>
+    <w:link w:val="HTMLPreformatted"/>
+    <w:uiPriority w:val="99"/>
+    <w:semiHidden/>
+    <w:rsid w:val="003645A8"/>
+    <w:rPr>
+      <w:rFonts w:ascii="Courier New" w:eastAsia="Times New Roman" w:hAnsi="Courier New" w:cs="Courier New"/>
+      <w:sz w:val="20"/>
+      <w:szCs w:val="20"/>
     </w:rPr>
   </w:style>
 </w:styles>
@@ -4941,6 +5614,7 @@
   <w:style w:type="character" w:default="1" w:styleId="DefaultParagraphFont">
     <w:name w:val="Default Paragraph Font"/>
     <w:uiPriority w:val="1"/>
+    <w:semiHidden/>
     <w:unhideWhenUsed/>
   </w:style>
   <w:style w:type="table" w:default="1" w:styleId="TableNormal">
@@ -4979,6 +5653,55 @@
       <w:rFonts w:ascii="Times New Roman" w:eastAsiaTheme="minorEastAsia" w:hAnsi="Times New Roman" w:cs="Times New Roman"/>
       <w:sz w:val="24"/>
       <w:szCs w:val="24"/>
+    </w:rPr>
+  </w:style>
+  <w:style w:type="paragraph" w:styleId="HTMLPreformatted">
+    <w:name w:val="HTML Preformatted"/>
+    <w:basedOn w:val="Normal"/>
+    <w:link w:val="HTMLPreformattedChar"/>
+    <w:uiPriority w:val="99"/>
+    <w:semiHidden/>
+    <w:unhideWhenUsed/>
+    <w:rsid w:val="003645A8"/>
+    <w:pPr>
+      <w:tabs>
+        <w:tab w:val="left" w:pos="916"/>
+        <w:tab w:val="left" w:pos="1832"/>
+        <w:tab w:val="left" w:pos="2748"/>
+        <w:tab w:val="left" w:pos="3664"/>
+        <w:tab w:val="left" w:pos="4580"/>
+        <w:tab w:val="left" w:pos="5496"/>
+        <w:tab w:val="left" w:pos="6412"/>
+        <w:tab w:val="left" w:pos="7328"/>
+        <w:tab w:val="left" w:pos="8244"/>
+        <w:tab w:val="left" w:pos="9160"/>
+        <w:tab w:val="left" w:pos="10076"/>
+        <w:tab w:val="left" w:pos="10992"/>
+        <w:tab w:val="left" w:pos="11908"/>
+        <w:tab w:val="left" w:pos="12824"/>
+        <w:tab w:val="left" w:pos="13740"/>
+        <w:tab w:val="left" w:pos="14656"/>
+      </w:tabs>
+      <w:bidi w:val="0"/>
+      <w:spacing w:after="0" w:line="240" w:lineRule="auto"/>
+    </w:pPr>
+    <w:rPr>
+      <w:rFonts w:ascii="Courier New" w:eastAsia="Times New Roman" w:hAnsi="Courier New" w:cs="Courier New"/>
+      <w:sz w:val="20"/>
+      <w:szCs w:val="20"/>
+    </w:rPr>
+  </w:style>
+  <w:style w:type="character" w:customStyle="1" w:styleId="HTMLPreformattedChar">
+    <w:name w:val="HTML Preformatted Char"/>
+    <w:basedOn w:val="DefaultParagraphFont"/>
+    <w:link w:val="HTMLPreformatted"/>
+    <w:uiPriority w:val="99"/>
+    <w:semiHidden/>
+    <w:rsid w:val="003645A8"/>
+    <w:rPr>
+      <w:rFonts w:ascii="Courier New" w:eastAsia="Times New Roman" w:hAnsi="Courier New" w:cs="Courier New"/>
+      <w:sz w:val="20"/>
+      <w:szCs w:val="20"/>
     </w:rPr>
   </w:style>
 </w:styles>

</xml_diff>